<commit_message>
sf9 generation in choices
</commit_message>
<xml_diff>
--- a/src/docx/SF 9 Elem and JHS - Sample.docx
+++ b/src/docx/SF 9 Elem and JHS - Sample.docx
@@ -1510,7 +1510,6 @@
                               </w:rPr>
                               <w:t>{</w:t>
                             </w:r>
-                            <w:proofErr w:type="spellStart"/>
                             <w:r>
                               <w:rPr>
                                 <w:rFonts w:ascii="Bookman Old Style" w:hAnsi="Bookman Old Style"/>
@@ -1522,7 +1521,6 @@
                               </w:rPr>
                               <w:t>learningReferenceNumber</w:t>
                             </w:r>
-                            <w:proofErr w:type="spellEnd"/>
                           </w:p>
                           <w:p>
                             <w:pPr>
@@ -1611,7 +1609,6 @@
                         </w:rPr>
                         <w:t>{</w:t>
                       </w:r>
-                      <w:proofErr w:type="spellStart"/>
                       <w:r>
                         <w:rPr>
                           <w:rFonts w:ascii="Bookman Old Style" w:hAnsi="Bookman Old Style"/>
@@ -1623,7 +1620,6 @@
                         </w:rPr>
                         <w:t>learningReferenceNumber</w:t>
                       </w:r>
-                      <w:proofErr w:type="spellEnd"/>
                     </w:p>
                     <w:p>
                       <w:pPr>
@@ -2372,21 +2368,7 @@
               <w:rPr>
                 <w:rFonts w:ascii="Bookman Old Style" w:hAnsi="Bookman Old Style"/>
               </w:rPr>
-              <w:t>{</w:t>
-            </w:r>
-            <w:proofErr w:type="spellStart"/>
-            <w:r>
-              <w:rPr>
-                <w:rFonts w:ascii="Bookman Old Style" w:hAnsi="Bookman Old Style"/>
-              </w:rPr>
-              <w:t>lastName</w:t>
-            </w:r>
-            <w:proofErr w:type="spellEnd"/>
-            <w:r>
-              <w:rPr>
-                <w:rFonts w:ascii="Bookman Old Style" w:hAnsi="Bookman Old Style"/>
-              </w:rPr>
-              <w:t>}</w:t>
+              <w:t>{lastName}</w:t>
             </w:r>
             <w:r>
               <w:rPr>
@@ -2400,7 +2382,6 @@
               </w:rPr>
               <w:t>{</w:t>
             </w:r>
-            <w:proofErr w:type="spellStart"/>
             <w:r>
               <w:rPr>
                 <w:rFonts w:ascii="Bookman Old Style" w:hAnsi="Bookman Old Style"/>
@@ -2411,14 +2392,7 @@
               <w:rPr>
                 <w:rFonts w:ascii="Bookman Old Style" w:hAnsi="Bookman Old Style"/>
               </w:rPr>
-              <w:t>Name</w:t>
-            </w:r>
-            <w:proofErr w:type="spellEnd"/>
-            <w:r>
-              <w:rPr>
-                <w:rFonts w:ascii="Bookman Old Style" w:hAnsi="Bookman Old Style"/>
-              </w:rPr>
-              <w:t>}</w:t>
+              <w:t>Name}</w:t>
             </w:r>
             <w:r>
               <w:rPr>
@@ -2432,7 +2406,6 @@
               </w:rPr>
               <w:t>{</w:t>
             </w:r>
-            <w:proofErr w:type="spellStart"/>
             <w:r>
               <w:rPr>
                 <w:rFonts w:ascii="Bookman Old Style" w:hAnsi="Bookman Old Style"/>
@@ -2443,34 +2416,13 @@
               <w:rPr>
                 <w:rFonts w:ascii="Bookman Old Style" w:hAnsi="Bookman Old Style"/>
               </w:rPr>
-              <w:t>Name</w:t>
-            </w:r>
-            <w:proofErr w:type="spellEnd"/>
-            <w:r>
-              <w:rPr>
-                <w:rFonts w:ascii="Bookman Old Style" w:hAnsi="Bookman Old Style"/>
-              </w:rPr>
-              <w:t>}</w:t>
+              <w:t>Name}</w:t>
             </w:r>
             <w:r>
               <w:rPr>
                 <w:rFonts w:ascii="Bookman Old Style" w:hAnsi="Bookman Old Style"/>
               </w:rPr>
-              <w:t>, {</w:t>
-            </w:r>
-            <w:proofErr w:type="spellStart"/>
-            <w:r>
-              <w:rPr>
-                <w:rFonts w:ascii="Bookman Old Style" w:hAnsi="Bookman Old Style"/>
-              </w:rPr>
-              <w:t>nameExtension</w:t>
-            </w:r>
-            <w:proofErr w:type="spellEnd"/>
-            <w:r>
-              <w:rPr>
-                <w:rFonts w:ascii="Bookman Old Style" w:hAnsi="Bookman Old Style"/>
-              </w:rPr>
-              <w:t>}</w:t>
+              <w:t>, {nameExtension}</w:t>
             </w:r>
           </w:p>
         </w:tc>
@@ -2523,7 +2475,7 @@
                 <w:rFonts w:ascii="Bookman Old Style" w:hAnsi="Bookman Old Style"/>
                 <w:lang w:val="en-US"/>
               </w:rPr>
-              <w:t>12</w:t>
+              <w:t>{age}</w:t>
             </w:r>
           </w:p>
         </w:tc>
@@ -2632,23 +2584,7 @@
                 <w:rFonts w:ascii="Bookman Old Style" w:hAnsi="Bookman Old Style"/>
                 <w:lang w:val="en-US"/>
               </w:rPr>
-              <w:t>{</w:t>
-            </w:r>
-            <w:proofErr w:type="spellStart"/>
-            <w:r>
-              <w:rPr>
-                <w:rFonts w:ascii="Bookman Old Style" w:hAnsi="Bookman Old Style"/>
-                <w:lang w:val="en-US"/>
-              </w:rPr>
-              <w:t>gradeLevel</w:t>
-            </w:r>
-            <w:proofErr w:type="spellEnd"/>
-            <w:r>
-              <w:rPr>
-                <w:rFonts w:ascii="Bookman Old Style" w:hAnsi="Bookman Old Style"/>
-                <w:lang w:val="en-US"/>
-              </w:rPr>
-              <w:t>}</w:t>
+              <w:t>{gradeLevel}</w:t>
             </w:r>
           </w:p>
         </w:tc>
@@ -2699,7 +2635,21 @@
                 <w:rFonts w:ascii="Bookman Old Style" w:hAnsi="Bookman Old Style"/>
                 <w:lang w:val="en-US"/>
               </w:rPr>
-              <w:t>Diamond</w:t>
+              <w:t>{</w:t>
+            </w:r>
+            <w:r>
+              <w:rPr>
+                <w:rFonts w:ascii="Bookman Old Style" w:hAnsi="Bookman Old Style"/>
+                <w:lang w:val="en-US"/>
+              </w:rPr>
+              <w:t>className</w:t>
+            </w:r>
+            <w:r>
+              <w:rPr>
+                <w:rFonts w:ascii="Bookman Old Style" w:hAnsi="Bookman Old Style"/>
+                <w:lang w:val="en-US"/>
+              </w:rPr>
+              <w:t>}</w:t>
             </w:r>
           </w:p>
         </w:tc>
@@ -2752,7 +2702,21 @@
                 <w:rFonts w:ascii="Bookman Old Style" w:hAnsi="Bookman Old Style"/>
                 <w:lang w:val="en-NZ"/>
               </w:rPr>
-              <w:t>{schoolyear}</w:t>
+              <w:t>{school</w:t>
+            </w:r>
+            <w:r>
+              <w:rPr>
+                <w:rFonts w:ascii="Bookman Old Style" w:hAnsi="Bookman Old Style"/>
+                <w:lang w:val="en-NZ"/>
+              </w:rPr>
+              <w:t>Y</w:t>
+            </w:r>
+            <w:r>
+              <w:rPr>
+                <w:rFonts w:ascii="Bookman Old Style" w:hAnsi="Bookman Old Style"/>
+                <w:lang w:val="en-NZ"/>
+              </w:rPr>
+              <w:t>ear}</w:t>
             </w:r>
           </w:p>
         </w:tc>
@@ -2817,27 +2781,7 @@
           <w:szCs w:val="20"/>
           <w:lang w:val="en-US"/>
         </w:rPr>
-        <w:t xml:space="preserve">This report card shows the ability and </w:t>
-      </w:r>
-      <w:proofErr w:type="gramStart"/>
-      <w:r>
-        <w:rPr>
-          <w:rFonts w:ascii="Bookman Old Style" w:hAnsi="Bookman Old Style"/>
-          <w:sz w:val="20"/>
-          <w:szCs w:val="20"/>
-          <w:lang w:val="en-US"/>
-        </w:rPr>
-        <w:t>progress</w:t>
-      </w:r>
-      <w:proofErr w:type="gramEnd"/>
-      <w:r>
-        <w:rPr>
-          <w:rFonts w:ascii="Bookman Old Style" w:hAnsi="Bookman Old Style"/>
-          <w:sz w:val="20"/>
-          <w:szCs w:val="20"/>
-          <w:lang w:val="en-US"/>
-        </w:rPr>
-        <w:t xml:space="preserve"> your child has made in the different learning areas as well as his/her core values.</w:t>
+        <w:t>This report card shows the ability and progress your child has made in the different learning areas as well as his/her core values.</w:t>
       </w:r>
     </w:p>
     <w:p>
@@ -2964,7 +2908,7 @@
                 <w:szCs w:val="20"/>
                 <w:lang w:val="en-US"/>
               </w:rPr>
-              <w:t>ROBERTO B. CASTRO</w:t>
+              <w:t>{adviser}</w:t>
             </w:r>
           </w:p>
         </w:tc>
@@ -4933,7 +4877,6 @@
                                       <w:sz w:val="20"/>
                                     </w:rPr>
                                   </w:pPr>
-                                  <w:proofErr w:type="spellStart"/>
                                   <w:r>
                                     <w:rPr>
                                       <w:spacing w:val="-2"/>
@@ -4941,7 +4884,6 @@
                                     </w:rPr>
                                     <w:t>Araling</w:t>
                                   </w:r>
-                                  <w:proofErr w:type="spellEnd"/>
                                 </w:p>
                               </w:tc>
                               <w:tc>
@@ -5110,14 +5052,12 @@
                                       <w:sz w:val="20"/>
                                     </w:rPr>
                                   </w:pPr>
-                                  <w:proofErr w:type="spellStart"/>
                                   <w:r>
                                     <w:rPr>
                                       <w:sz w:val="20"/>
                                     </w:rPr>
                                     <w:t>Panlipunan</w:t>
                                   </w:r>
-                                  <w:proofErr w:type="spellEnd"/>
                                   <w:r>
                                     <w:rPr>
                                       <w:spacing w:val="-9"/>
@@ -5269,14 +5209,12 @@
                                       <w:sz w:val="20"/>
                                     </w:rPr>
                                   </w:pPr>
-                                  <w:proofErr w:type="spellStart"/>
                                   <w:r>
                                     <w:rPr>
                                       <w:sz w:val="20"/>
                                     </w:rPr>
                                     <w:t>Edukasyon</w:t>
                                   </w:r>
-                                  <w:proofErr w:type="spellEnd"/>
                                   <w:r>
                                     <w:rPr>
                                       <w:spacing w:val="-12"/>
@@ -5284,7 +5222,6 @@
                                     </w:rPr>
                                     <w:t xml:space="preserve"> </w:t>
                                   </w:r>
-                                  <w:proofErr w:type="spellStart"/>
                                   <w:r>
                                     <w:rPr>
                                       <w:spacing w:val="-5"/>
@@ -5292,7 +5229,6 @@
                                     </w:rPr>
                                     <w:t>sa</w:t>
                                   </w:r>
-                                  <w:proofErr w:type="spellEnd"/>
                                 </w:p>
                               </w:tc>
                               <w:tc>
@@ -5466,23 +5402,7 @@
                                       <w:spacing w:val="-2"/>
                                       <w:sz w:val="20"/>
                                     </w:rPr>
-                                    <w:t>Pagpapakatao (</w:t>
-                                  </w:r>
-                                  <w:proofErr w:type="spellStart"/>
-                                  <w:r>
-                                    <w:rPr>
-                                      <w:spacing w:val="-2"/>
-                                      <w:sz w:val="20"/>
-                                    </w:rPr>
-                                    <w:t>EsP</w:t>
-                                  </w:r>
-                                  <w:proofErr w:type="spellEnd"/>
-                                  <w:r>
-                                    <w:rPr>
-                                      <w:spacing w:val="-2"/>
-                                      <w:sz w:val="20"/>
-                                    </w:rPr>
-                                    <w:t>)</w:t>
+                                    <w:t>Pagpapakatao (EsP)</w:t>
                                   </w:r>
                                 </w:p>
                               </w:tc>
@@ -5621,7 +5541,6 @@
                                       <w:sz w:val="20"/>
                                     </w:rPr>
                                   </w:pPr>
-                                  <w:proofErr w:type="spellStart"/>
                                   <w:r>
                                     <w:rPr>
                                       <w:spacing w:val="-2"/>
@@ -5629,7 +5548,6 @@
                                     </w:rPr>
                                     <w:t>Edukasyong</w:t>
                                   </w:r>
-                                  <w:proofErr w:type="spellEnd"/>
                                 </w:p>
                               </w:tc>
                               <w:tc>
@@ -5799,14 +5717,12 @@
                                       <w:sz w:val="20"/>
                                     </w:rPr>
                                   </w:pPr>
-                                  <w:proofErr w:type="spellStart"/>
                                   <w:r>
                                     <w:rPr>
                                       <w:sz w:val="20"/>
                                     </w:rPr>
                                     <w:t>Pantahanan</w:t>
                                   </w:r>
-                                  <w:proofErr w:type="spellEnd"/>
                                   <w:r>
                                     <w:rPr>
                                       <w:spacing w:val="-9"/>
@@ -5959,7 +5875,6 @@
                                       <w:sz w:val="20"/>
                                     </w:rPr>
                                   </w:pPr>
-                                  <w:proofErr w:type="spellStart"/>
                                   <w:r>
                                     <w:rPr>
                                       <w:spacing w:val="-2"/>
@@ -5967,7 +5882,6 @@
                                     </w:rPr>
                                     <w:t>Pangkabuhayan</w:t>
                                   </w:r>
-                                  <w:proofErr w:type="spellEnd"/>
                                 </w:p>
                               </w:tc>
                               <w:tc>
@@ -8186,7 +8100,6 @@
                                 <w:sz w:val="20"/>
                               </w:rPr>
                             </w:pPr>
-                            <w:proofErr w:type="spellStart"/>
                             <w:r>
                               <w:rPr>
                                 <w:spacing w:val="-2"/>
@@ -8194,7 +8107,6 @@
                               </w:rPr>
                               <w:t>Araling</w:t>
                             </w:r>
-                            <w:proofErr w:type="spellEnd"/>
                           </w:p>
                         </w:tc>
                         <w:tc>
@@ -8363,14 +8275,12 @@
                                 <w:sz w:val="20"/>
                               </w:rPr>
                             </w:pPr>
-                            <w:proofErr w:type="spellStart"/>
                             <w:r>
                               <w:rPr>
                                 <w:sz w:val="20"/>
                               </w:rPr>
                               <w:t>Panlipunan</w:t>
                             </w:r>
-                            <w:proofErr w:type="spellEnd"/>
                             <w:r>
                               <w:rPr>
                                 <w:spacing w:val="-9"/>
@@ -8522,14 +8432,12 @@
                                 <w:sz w:val="20"/>
                               </w:rPr>
                             </w:pPr>
-                            <w:proofErr w:type="spellStart"/>
                             <w:r>
                               <w:rPr>
                                 <w:sz w:val="20"/>
                               </w:rPr>
                               <w:t>Edukasyon</w:t>
                             </w:r>
-                            <w:proofErr w:type="spellEnd"/>
                             <w:r>
                               <w:rPr>
                                 <w:spacing w:val="-12"/>
@@ -8537,7 +8445,6 @@
                               </w:rPr>
                               <w:t xml:space="preserve"> </w:t>
                             </w:r>
-                            <w:proofErr w:type="spellStart"/>
                             <w:r>
                               <w:rPr>
                                 <w:spacing w:val="-5"/>
@@ -8545,7 +8452,6 @@
                               </w:rPr>
                               <w:t>sa</w:t>
                             </w:r>
-                            <w:proofErr w:type="spellEnd"/>
                           </w:p>
                         </w:tc>
                         <w:tc>
@@ -8719,23 +8625,7 @@
                                 <w:spacing w:val="-2"/>
                                 <w:sz w:val="20"/>
                               </w:rPr>
-                              <w:t>Pagpapakatao (</w:t>
-                            </w:r>
-                            <w:proofErr w:type="spellStart"/>
-                            <w:r>
-                              <w:rPr>
-                                <w:spacing w:val="-2"/>
-                                <w:sz w:val="20"/>
-                              </w:rPr>
-                              <w:t>EsP</w:t>
-                            </w:r>
-                            <w:proofErr w:type="spellEnd"/>
-                            <w:r>
-                              <w:rPr>
-                                <w:spacing w:val="-2"/>
-                                <w:sz w:val="20"/>
-                              </w:rPr>
-                              <w:t>)</w:t>
+                              <w:t>Pagpapakatao (EsP)</w:t>
                             </w:r>
                           </w:p>
                         </w:tc>
@@ -8874,7 +8764,6 @@
                                 <w:sz w:val="20"/>
                               </w:rPr>
                             </w:pPr>
-                            <w:proofErr w:type="spellStart"/>
                             <w:r>
                               <w:rPr>
                                 <w:spacing w:val="-2"/>
@@ -8882,7 +8771,6 @@
                               </w:rPr>
                               <w:t>Edukasyong</w:t>
                             </w:r>
-                            <w:proofErr w:type="spellEnd"/>
                           </w:p>
                         </w:tc>
                         <w:tc>
@@ -9052,14 +8940,12 @@
                                 <w:sz w:val="20"/>
                               </w:rPr>
                             </w:pPr>
-                            <w:proofErr w:type="spellStart"/>
                             <w:r>
                               <w:rPr>
                                 <w:sz w:val="20"/>
                               </w:rPr>
                               <w:t>Pantahanan</w:t>
                             </w:r>
-                            <w:proofErr w:type="spellEnd"/>
                             <w:r>
                               <w:rPr>
                                 <w:spacing w:val="-9"/>
@@ -9212,7 +9098,6 @@
                                 <w:sz w:val="20"/>
                               </w:rPr>
                             </w:pPr>
-                            <w:proofErr w:type="spellStart"/>
                             <w:r>
                               <w:rPr>
                                 <w:spacing w:val="-2"/>
@@ -9220,7 +9105,6 @@
                               </w:rPr>
                               <w:t>Pangkabuhayan</w:t>
                             </w:r>
-                            <w:proofErr w:type="spellEnd"/>
                           </w:p>
                         </w:tc>
                         <w:tc>
@@ -12600,7 +12484,6 @@
                                     </w:rPr>
                                     <w:t>1. Maka-</w:t>
                                   </w:r>
-                                  <w:proofErr w:type="spellStart"/>
                                   <w:r>
                                     <w:rPr>
                                       <w:spacing w:val="-2"/>
@@ -12608,7 +12491,6 @@
                                     </w:rPr>
                                     <w:t>Diyos</w:t>
                                   </w:r>
-                                  <w:proofErr w:type="spellEnd"/>
                                 </w:p>
                               </w:tc>
                               <w:tc>
@@ -12994,7 +12876,6 @@
                                     </w:rPr>
                                     <w:t xml:space="preserve">2. </w:t>
                                   </w:r>
-                                  <w:proofErr w:type="spellStart"/>
                                   <w:r>
                                     <w:rPr>
                                       <w:spacing w:val="-2"/>
@@ -13002,7 +12883,6 @@
                                     </w:rPr>
                                     <w:t>Makatao</w:t>
                                   </w:r>
-                                  <w:proofErr w:type="spellEnd"/>
                                 </w:p>
                               </w:tc>
                               <w:tc>
@@ -13307,7 +13187,6 @@
                                     </w:rPr>
                                     <w:t xml:space="preserve">3. </w:t>
                                   </w:r>
-                                  <w:proofErr w:type="spellStart"/>
                                   <w:r>
                                     <w:rPr>
                                       <w:spacing w:val="-2"/>
@@ -13315,7 +13194,6 @@
                                     </w:rPr>
                                     <w:t>Makakalikasan</w:t>
                                   </w:r>
-                                  <w:proofErr w:type="spellEnd"/>
                                 </w:p>
                               </w:tc>
                               <w:tc>
@@ -13523,7 +13401,6 @@
                                     </w:rPr>
                                     <w:t xml:space="preserve">4. </w:t>
                                   </w:r>
-                                  <w:proofErr w:type="spellStart"/>
                                   <w:r>
                                     <w:rPr>
                                       <w:spacing w:val="-2"/>
@@ -13531,7 +13408,6 @@
                                     </w:rPr>
                                     <w:t>Makabansa</w:t>
                                   </w:r>
-                                  <w:proofErr w:type="spellEnd"/>
                                 </w:p>
                               </w:tc>
                               <w:tc>
@@ -14204,7 +14080,6 @@
                               </w:rPr>
                               <w:t>1. Maka-</w:t>
                             </w:r>
-                            <w:proofErr w:type="spellStart"/>
                             <w:r>
                               <w:rPr>
                                 <w:spacing w:val="-2"/>
@@ -14212,7 +14087,6 @@
                               </w:rPr>
                               <w:t>Diyos</w:t>
                             </w:r>
-                            <w:proofErr w:type="spellEnd"/>
                           </w:p>
                         </w:tc>
                         <w:tc>
@@ -14598,7 +14472,6 @@
                               </w:rPr>
                               <w:t xml:space="preserve">2. </w:t>
                             </w:r>
-                            <w:proofErr w:type="spellStart"/>
                             <w:r>
                               <w:rPr>
                                 <w:spacing w:val="-2"/>
@@ -14606,7 +14479,6 @@
                               </w:rPr>
                               <w:t>Makatao</w:t>
                             </w:r>
-                            <w:proofErr w:type="spellEnd"/>
                           </w:p>
                         </w:tc>
                         <w:tc>
@@ -14911,7 +14783,6 @@
                               </w:rPr>
                               <w:t xml:space="preserve">3. </w:t>
                             </w:r>
-                            <w:proofErr w:type="spellStart"/>
                             <w:r>
                               <w:rPr>
                                 <w:spacing w:val="-2"/>
@@ -14919,7 +14790,6 @@
                               </w:rPr>
                               <w:t>Makakalikasan</w:t>
                             </w:r>
-                            <w:proofErr w:type="spellEnd"/>
                           </w:p>
                         </w:tc>
                         <w:tc>
@@ -15127,7 +14997,6 @@
                               </w:rPr>
                               <w:t xml:space="preserve">4. </w:t>
                             </w:r>
-                            <w:proofErr w:type="spellStart"/>
                             <w:r>
                               <w:rPr>
                                 <w:spacing w:val="-2"/>
@@ -15135,7 +15004,6 @@
                               </w:rPr>
                               <w:t>Makabansa</w:t>
                             </w:r>
-                            <w:proofErr w:type="spellEnd"/>
                           </w:p>
                         </w:tc>
                         <w:tc>
@@ -17128,6 +16996,7 @@
   <w:style w:type="character" w:default="1" w:styleId="DefaultParagraphFont">
     <w:name w:val="Default Paragraph Font"/>
     <w:uiPriority w:val="1"/>
+    <w:semiHidden/>
     <w:unhideWhenUsed/>
   </w:style>
   <w:style w:type="table" w:default="1" w:styleId="TableNormal">

</xml_diff>